<commit_message>
Se actulizan carpetas y ficheros de los restantes módulos.
</commit_message>
<xml_diff>
--- a/DESPLIEGUE APPS WEB/T02. Configuración y administración de servidores Web./PREGUNTAS/PREGUNTAS TEMA 2 PDF.docx
+++ b/DESPLIEGUE APPS WEB/T02. Configuración y administración de servidores Web./PREGUNTAS/PREGUNTAS TEMA 2 PDF.docx
@@ -38,6 +38,54 @@
                     <a:xfrm>
                       <a:off x="0" y="0"/>
                       <a:ext cx="6188710" cy="3563620"/>
+                    </a:xfrm>
+                    <a:prstGeom prst="rect">
+                      <a:avLst/>
+                    </a:prstGeom>
+                  </pic:spPr>
+                </pic:pic>
+              </a:graphicData>
+            </a:graphic>
+          </wp:inline>
+        </w:drawing>
+      </w:r>
+    </w:p>
+    <w:p>
+      <w:r>
+        <w:rPr>
+          <w:noProof/>
+        </w:rPr>
+        <w:drawing>
+          <wp:inline distT="0" distB="0" distL="0" distR="0">
+            <wp:extent cx="6188710" cy="3953510"/>
+            <wp:effectExtent l="0" t="0" r="0" b="0"/>
+            <wp:docPr id="624577896" name="Imagen 1"/>
+            <wp:cNvGraphicFramePr>
+              <a:graphicFrameLocks xmlns:a="http://schemas.openxmlformats.org/drawingml/2006/main" noChangeAspect="1"/>
+            </wp:cNvGraphicFramePr>
+            <a:graphic xmlns:a="http://schemas.openxmlformats.org/drawingml/2006/main">
+              <a:graphicData uri="http://schemas.openxmlformats.org/drawingml/2006/picture">
+                <pic:pic xmlns:pic="http://schemas.openxmlformats.org/drawingml/2006/picture">
+                  <pic:nvPicPr>
+                    <pic:cNvPr id="624577896" name="Imagen 624577896"/>
+                    <pic:cNvPicPr/>
+                  </pic:nvPicPr>
+                  <pic:blipFill>
+                    <a:blip r:embed="rId7" cstate="print">
+                      <a:extLst>
+                        <a:ext uri="{28A0092B-C50C-407E-A947-70E740481C1C}">
+                          <a14:useLocalDpi xmlns:a14="http://schemas.microsoft.com/office/drawing/2010/main" val="0"/>
+                        </a:ext>
+                      </a:extLst>
+                    </a:blip>
+                    <a:stretch>
+                      <a:fillRect/>
+                    </a:stretch>
+                  </pic:blipFill>
+                  <pic:spPr>
+                    <a:xfrm>
+                      <a:off x="0" y="0"/>
+                      <a:ext cx="6188710" cy="3953510"/>
                     </a:xfrm>
                     <a:prstGeom prst="rect">
                       <a:avLst/>

</xml_diff>

<commit_message>
Se sigue con el tema 2.
</commit_message>
<xml_diff>
--- a/DESPLIEGUE APPS WEB/T02. Configuración y administración de servidores Web./PREGUNTAS/PREGUNTAS TEMA 2 PDF.docx
+++ b/DESPLIEGUE APPS WEB/T02. Configuración y administración de servidores Web./PREGUNTAS/PREGUNTAS TEMA 2 PDF.docx
@@ -86,6 +86,55 @@
                     <a:xfrm>
                       <a:off x="0" y="0"/>
                       <a:ext cx="6188710" cy="3953510"/>
+                    </a:xfrm>
+                    <a:prstGeom prst="rect">
+                      <a:avLst/>
+                    </a:prstGeom>
+                  </pic:spPr>
+                </pic:pic>
+              </a:graphicData>
+            </a:graphic>
+          </wp:inline>
+        </w:drawing>
+      </w:r>
+    </w:p>
+    <w:p>
+      <w:r>
+        <w:rPr>
+          <w:noProof/>
+        </w:rPr>
+        <w:lastRenderedPageBreak/>
+        <w:drawing>
+          <wp:inline distT="0" distB="0" distL="0" distR="0">
+            <wp:extent cx="6188710" cy="3644265"/>
+            <wp:effectExtent l="0" t="0" r="0" b="635"/>
+            <wp:docPr id="428825310" name="Imagen 1"/>
+            <wp:cNvGraphicFramePr>
+              <a:graphicFrameLocks xmlns:a="http://schemas.openxmlformats.org/drawingml/2006/main" noChangeAspect="1"/>
+            </wp:cNvGraphicFramePr>
+            <a:graphic xmlns:a="http://schemas.openxmlformats.org/drawingml/2006/main">
+              <a:graphicData uri="http://schemas.openxmlformats.org/drawingml/2006/picture">
+                <pic:pic xmlns:pic="http://schemas.openxmlformats.org/drawingml/2006/picture">
+                  <pic:nvPicPr>
+                    <pic:cNvPr id="428825310" name="Imagen 428825310"/>
+                    <pic:cNvPicPr/>
+                  </pic:nvPicPr>
+                  <pic:blipFill>
+                    <a:blip r:embed="rId8" cstate="print">
+                      <a:extLst>
+                        <a:ext uri="{28A0092B-C50C-407E-A947-70E740481C1C}">
+                          <a14:useLocalDpi xmlns:a14="http://schemas.microsoft.com/office/drawing/2010/main" val="0"/>
+                        </a:ext>
+                      </a:extLst>
+                    </a:blip>
+                    <a:stretch>
+                      <a:fillRect/>
+                    </a:stretch>
+                  </pic:blipFill>
+                  <pic:spPr>
+                    <a:xfrm>
+                      <a:off x="0" y="0"/>
+                      <a:ext cx="6188710" cy="3644265"/>
                     </a:xfrm>
                     <a:prstGeom prst="rect">
                       <a:avLst/>

</xml_diff>

<commit_message>
Se empieza con el tema 3 de despliegue.
</commit_message>
<xml_diff>
--- a/DESPLIEGUE APPS WEB/T02. Configuración y administración de servidores Web./PREGUNTAS/PREGUNTAS TEMA 2 PDF.docx
+++ b/DESPLIEGUE APPS WEB/T02. Configuración y administración de servidores Web./PREGUNTAS/PREGUNTAS TEMA 2 PDF.docx
@@ -135,6 +135,54 @@
                     <a:xfrm>
                       <a:off x="0" y="0"/>
                       <a:ext cx="6188710" cy="3644265"/>
+                    </a:xfrm>
+                    <a:prstGeom prst="rect">
+                      <a:avLst/>
+                    </a:prstGeom>
+                  </pic:spPr>
+                </pic:pic>
+              </a:graphicData>
+            </a:graphic>
+          </wp:inline>
+        </w:drawing>
+      </w:r>
+    </w:p>
+    <w:p>
+      <w:r>
+        <w:rPr>
+          <w:noProof/>
+        </w:rPr>
+        <w:drawing>
+          <wp:inline distT="0" distB="0" distL="0" distR="0">
+            <wp:extent cx="6188710" cy="3319145"/>
+            <wp:effectExtent l="0" t="0" r="0" b="0"/>
+            <wp:docPr id="1251883771" name="Imagen 1"/>
+            <wp:cNvGraphicFramePr>
+              <a:graphicFrameLocks xmlns:a="http://schemas.openxmlformats.org/drawingml/2006/main" noChangeAspect="1"/>
+            </wp:cNvGraphicFramePr>
+            <a:graphic xmlns:a="http://schemas.openxmlformats.org/drawingml/2006/main">
+              <a:graphicData uri="http://schemas.openxmlformats.org/drawingml/2006/picture">
+                <pic:pic xmlns:pic="http://schemas.openxmlformats.org/drawingml/2006/picture">
+                  <pic:nvPicPr>
+                    <pic:cNvPr id="1251883771" name="Imagen 1251883771"/>
+                    <pic:cNvPicPr/>
+                  </pic:nvPicPr>
+                  <pic:blipFill>
+                    <a:blip r:embed="rId9" cstate="print">
+                      <a:extLst>
+                        <a:ext uri="{28A0092B-C50C-407E-A947-70E740481C1C}">
+                          <a14:useLocalDpi xmlns:a14="http://schemas.microsoft.com/office/drawing/2010/main" val="0"/>
+                        </a:ext>
+                      </a:extLst>
+                    </a:blip>
+                    <a:stretch>
+                      <a:fillRect/>
+                    </a:stretch>
+                  </pic:blipFill>
+                  <pic:spPr>
+                    <a:xfrm>
+                      <a:off x="0" y="0"/>
+                      <a:ext cx="6188710" cy="3319145"/>
                     </a:xfrm>
                     <a:prstGeom prst="rect">
                       <a:avLst/>

</xml_diff>